<commit_message>
Update tanggal 22 Mei 2019
</commit_message>
<xml_diff>
--- a/BAB I.docx
+++ b/BAB I.docx
@@ -125,9 +125,6 @@
     </w:p>
     <w:p>
       <w:r>
-        <w:t xml:space="preserve">Menurut </w:t>
-      </w:r>
-      <w:r>
         <w:t>Trinova</w:t>
       </w:r>
       <w:r>
@@ -137,6 +134,12 @@
         <w:t>hakikat belajar dan bermain menyenangkan bagi peserta didik</w:t>
       </w:r>
       <w:r>
+        <w:t xml:space="preserve"> menyatakan</w:t>
+      </w:r>
+      <w:r>
+        <w:t xml:space="preserve"> bahwa</w:t>
+      </w:r>
+      <w:r>
         <w:t>, g</w:t>
       </w:r>
       <w:r>
@@ -204,15 +207,24 @@
       <w:r>
         <w:t xml:space="preserve"> (Ekawati &amp; Falani, 2015)</w:t>
       </w:r>
-    </w:p>
-    <w:p>
-      <w:r>
-        <w:t xml:space="preserve">Menurut Khobir (2009) dalam jurnalnya yang berjudul </w:t>
+      <w:r>
+        <w:t>.</w:t>
+      </w:r>
+    </w:p>
+    <w:p>
+      <w:r>
+        <w:t xml:space="preserve">Khobir (2009) dalam jurnalnya yang berjudul </w:t>
       </w:r>
       <w:r>
         <w:t>upaya mendidik anak melalui permainan edukatif</w:t>
       </w:r>
       <w:r>
+        <w:t xml:space="preserve"> </w:t>
+      </w:r>
+      <w:r>
+        <w:t>menyatakan bahwa</w:t>
+      </w:r>
+      <w:r>
         <w:t xml:space="preserve">, </w:t>
       </w:r>
       <w:r>
@@ -230,7 +242,16 @@
     </w:p>
     <w:p>
       <w:r>
-        <w:t>Menurut Novaliendry (2013)</w:t>
+        <w:t>Novaliendry (2013)</w:t>
+      </w:r>
+      <w:r>
+        <w:t xml:space="preserve"> </w:t>
+      </w:r>
+      <w:r>
+        <w:t>menyatakan bahwa</w:t>
+      </w:r>
+      <w:r>
+        <w:t>,</w:t>
       </w:r>
       <w:r>
         <w:t xml:space="preserve"> </w:t>
@@ -256,13 +277,7 @@
     </w:p>
     <w:p>
       <w:r>
-        <w:t>Menurut Primasari (2013)</w:t>
-      </w:r>
-      <w:r>
-        <w:t xml:space="preserve"> </w:t>
-      </w:r>
-      <w:r>
-        <w:t>i</w:t>
+        <w:t>I</w:t>
       </w:r>
       <w:r>
         <w:t xml:space="preserve">ndonesia merupakan salah satu negara dengan pemakai telepon seluler yang jumlahnya melebihi penduduknya. Hal ini sesuai dengan data dari Badan Pusat Statistik yang menyebutkan bahwa Pengguna telepon seluler di Indonesia dari tahun 2010-2015 mengalami peningkatan dari 211.200.297 hingga 338.948.340. Angka ini melebihi jumlah penduduk Indonesia yang hanya 256,16 juta hingga tahun 2014. Dari jumlah pengguna tersebut, 41 juta diantaranya adalah pengguna telepon genggam dengan sistem operasi </w:t>
@@ -272,6 +287,17 @@
           <w:i/>
         </w:rPr>
         <w:t>android</w:t>
+      </w:r>
+      <w:r>
+        <w:t xml:space="preserve"> </w:t>
+      </w:r>
+      <w:bookmarkStart w:id="0" w:name="_GoBack"/>
+      <w:bookmarkEnd w:id="0"/>
+      <w:r>
+        <w:t xml:space="preserve">(Primasari , </w:t>
+      </w:r>
+      <w:r>
+        <w:t>2013)</w:t>
       </w:r>
       <w:r>
         <w:t>.</w:t>
@@ -1595,10 +1621,7 @@
         <w:jc w:val="center"/>
       </w:pPr>
       <w:r>
-        <w:t>Gambar 4</w:t>
-      </w:r>
-      <w:r>
-        <w:t xml:space="preserve">. </w:t>
+        <w:t xml:space="preserve">Gambar 4. </w:t>
       </w:r>
       <w:r>
         <w:rPr>
@@ -1607,10 +1630,7 @@
         <w:t>Activity</w:t>
       </w:r>
       <w:r>
-        <w:t xml:space="preserve"> diagram</w:t>
-      </w:r>
-      <w:r>
-        <w:t xml:space="preserve"> menu materi</w:t>
+        <w:t xml:space="preserve"> diagram menu materi</w:t>
       </w:r>
     </w:p>
     <w:p>
@@ -1671,10 +1691,7 @@
         <w:jc w:val="center"/>
       </w:pPr>
       <w:r>
-        <w:t>Gambar 5</w:t>
-      </w:r>
-      <w:r>
-        <w:t xml:space="preserve">. </w:t>
+        <w:t xml:space="preserve">Gambar 5. </w:t>
       </w:r>
       <w:r>
         <w:rPr>
@@ -1683,10 +1700,7 @@
         <w:t>Activity</w:t>
       </w:r>
       <w:r>
-        <w:t xml:space="preserve"> diagram menu </w:t>
-      </w:r>
-      <w:r>
-        <w:t>kuis</w:t>
+        <w:t xml:space="preserve"> diagram menu kuis</w:t>
       </w:r>
     </w:p>
     <w:p>
@@ -1743,10 +1757,7 @@
         <w:jc w:val="center"/>
       </w:pPr>
       <w:r>
-        <w:t>Gambar 6</w:t>
-      </w:r>
-      <w:r>
-        <w:t xml:space="preserve">. </w:t>
+        <w:t xml:space="preserve">Gambar 6. </w:t>
       </w:r>
       <w:r>
         <w:rPr>
@@ -1755,10 +1766,7 @@
         <w:t>Activity</w:t>
       </w:r>
       <w:r>
-        <w:t xml:space="preserve"> diagram menu </w:t>
-      </w:r>
-      <w:r>
-        <w:t>tentang</w:t>
+        <w:t xml:space="preserve"> diagram menu tentang</w:t>
       </w:r>
     </w:p>
     <w:p>
@@ -1885,8 +1893,6 @@
       <w:r>
         <w:t>Gambar 7</w:t>
       </w:r>
-      <w:bookmarkStart w:id="0" w:name="_GoBack"/>
-      <w:bookmarkEnd w:id="0"/>
       <w:r>
         <w:t xml:space="preserve">. </w:t>
       </w:r>
@@ -4263,7 +4269,7 @@
 </file>
 
 <file path=customXml/itemProps1.xml><?xml version="1.0" encoding="utf-8"?>
-<ds:datastoreItem xmlns:ds="http://schemas.openxmlformats.org/officeDocument/2006/customXml" ds:itemID="{89296E0C-06CE-4DD7-8FA5-FA6EF509CF86}">
+<ds:datastoreItem xmlns:ds="http://schemas.openxmlformats.org/officeDocument/2006/customXml" ds:itemID="{DFE5C009-B3AE-4C56-94DA-6E26DAA1ECB4}">
   <ds:schemaRefs>
     <ds:schemaRef ds:uri="http://schemas.openxmlformats.org/officeDocument/2006/bibliography"/>
   </ds:schemaRefs>

</xml_diff>